<commit_message>
Adding methods to load grid
</commit_message>
<xml_diff>
--- a/Guía.docx
+++ b/Guía.docx
@@ -474,7 +474,15 @@
         </w:numPr>
       </w:pPr>
       <w:r>
-        <w:t>Agregar etiquetas al calendario</w:t>
+        <w:t xml:space="preserve">Generar diseño de cómo se </w:t>
+      </w:r>
+      <w:proofErr w:type="gramStart"/>
+      <w:r>
+        <w:t>mostraran</w:t>
+      </w:r>
+      <w:proofErr w:type="gramEnd"/>
+      <w:r>
+        <w:t xml:space="preserve"> las citas</w:t>
       </w:r>
     </w:p>
     <w:p>
@@ -485,9 +493,6 @@
           <w:numId w:val="2"/>
         </w:numPr>
       </w:pPr>
-      <w:r>
-        <w:t>Agrega</w:t>
-      </w:r>
     </w:p>
     <w:sectPr>
       <w:pgSz w:w="11906" w:h="16838"/>

</xml_diff>